<commit_message>
sometimes it works but it has comments
</commit_message>
<xml_diff>
--- a/תיק פרויקט.docx
+++ b/תיק פרויקט.docx
@@ -23318,7 +23318,7 @@
             <w:pPr>
               <w:bidi/>
               <w:rPr>
-                <w:rFonts w:cs="Arial" w:hint="cs"/>
+                <w:rFonts w:cs="Arial"/>
                 <w:sz w:val="24"/>
                 <w:szCs w:val="24"/>
                 <w:rtl/>
@@ -24833,7 +24833,7 @@
               <w:bidi/>
               <w:jc w:val="center"/>
               <w:rPr>
-                <w:rFonts w:cs="Arial" w:hint="cs"/>
+                <w:rFonts w:cs="Arial"/>
                 <w:sz w:val="24"/>
                 <w:szCs w:val="24"/>
               </w:rPr>
@@ -24865,25 +24865,7 @@
                 <w:szCs w:val="24"/>
                 <w:rtl/>
               </w:rPr>
-              <w:t xml:space="preserve"> המרכזי שאחראי על </w:t>
-            </w:r>
-            <w:r>
-              <w:rPr>
-                <w:rFonts w:hint="cs"/>
-                <w:sz w:val="24"/>
-                <w:szCs w:val="24"/>
-                <w:rtl/>
-              </w:rPr>
-              <w:t>קבלה</w:t>
-            </w:r>
-            <w:r>
-              <w:rPr>
-                <w:rFonts w:hint="cs"/>
-                <w:sz w:val="24"/>
-                <w:szCs w:val="24"/>
-                <w:rtl/>
-              </w:rPr>
-              <w:t xml:space="preserve"> במערכת ה</w:t>
+              <w:t xml:space="preserve"> המרכזי שאחראי על קבלה במערכת ה</w:t>
             </w:r>
             <w:r>
               <w:rPr>
@@ -24927,7 +24909,6 @@
               <w:bidi/>
               <w:jc w:val="center"/>
               <w:rPr>
-                <w:rFonts w:hint="cs"/>
                 <w:sz w:val="24"/>
                 <w:szCs w:val="24"/>
                 <w:rtl/>
@@ -25012,7 +24993,6 @@
             <w:pPr>
               <w:bidi/>
               <w:rPr>
-                <w:rFonts w:hint="cs"/>
                 <w:sz w:val="24"/>
                 <w:szCs w:val="24"/>
               </w:rPr>
@@ -25067,7 +25047,6 @@
             <w:pPr>
               <w:bidi/>
               <w:rPr>
-                <w:rFonts w:hint="cs"/>
                 <w:sz w:val="24"/>
                 <w:szCs w:val="24"/>
                 <w:rtl/>
@@ -25146,25 +25125,7 @@
                 <w:szCs w:val="24"/>
                 <w:rtl/>
               </w:rPr>
-              <w:t xml:space="preserve">פרמטר זה הוא בשביל לאותת שצריך </w:t>
-            </w:r>
-            <w:r>
-              <w:rPr>
-                <w:rFonts w:cs="Arial" w:hint="cs"/>
-                <w:sz w:val="24"/>
-                <w:szCs w:val="24"/>
-                <w:rtl/>
-              </w:rPr>
-              <w:t>לקבל</w:t>
-            </w:r>
-            <w:r>
-              <w:rPr>
-                <w:rFonts w:cs="Arial" w:hint="cs"/>
-                <w:sz w:val="24"/>
-                <w:szCs w:val="24"/>
-                <w:rtl/>
-              </w:rPr>
-              <w:t xml:space="preserve"> הודעה</w:t>
+              <w:t>פרמטר זה הוא בשביל לאותת שצריך לקבל הודעה</w:t>
             </w:r>
           </w:p>
         </w:tc>
@@ -25217,7 +25178,7 @@
             <w:pPr>
               <w:bidi/>
               <w:rPr>
-                <w:rFonts w:cs="Arial" w:hint="cs"/>
+                <w:rFonts w:cs="Arial"/>
                 <w:sz w:val="24"/>
                 <w:szCs w:val="24"/>
                 <w:rtl/>
@@ -25277,7 +25238,7 @@
             <w:pPr>
               <w:bidi/>
               <w:rPr>
-                <w:rFonts w:cs="Arial" w:hint="cs"/>
+                <w:rFonts w:cs="Arial"/>
                 <w:sz w:val="24"/>
                 <w:szCs w:val="24"/>
                 <w:rtl/>
@@ -25336,7 +25297,7 @@
             <w:pPr>
               <w:bidi/>
               <w:rPr>
-                <w:rFonts w:cs="Arial" w:hint="cs"/>
+                <w:rFonts w:cs="Arial"/>
                 <w:sz w:val="24"/>
                 <w:szCs w:val="24"/>
                 <w:rtl/>
@@ -25412,29 +25373,20 @@
             <w:pPr>
               <w:bidi/>
               <w:rPr>
+                <w:rFonts w:cs="Arial"/>
+                <w:sz w:val="24"/>
+                <w:szCs w:val="24"/>
+                <w:rtl/>
+              </w:rPr>
+            </w:pPr>
+            <w:r>
+              <w:rPr>
                 <w:rFonts w:cs="Arial" w:hint="cs"/>
                 <w:sz w:val="24"/>
                 <w:szCs w:val="24"/>
                 <w:rtl/>
               </w:rPr>
-            </w:pPr>
-            <w:r>
-              <w:rPr>
-                <w:rFonts w:cs="Arial" w:hint="cs"/>
-                <w:sz w:val="24"/>
-                <w:szCs w:val="24"/>
-                <w:rtl/>
-              </w:rPr>
-              <w:t xml:space="preserve">מייצג את </w:t>
-            </w:r>
-            <w:r>
-              <w:rPr>
-                <w:rFonts w:cs="Arial" w:hint="cs"/>
-                <w:sz w:val="24"/>
-                <w:szCs w:val="24"/>
-                <w:rtl/>
-              </w:rPr>
-              <w:t>ה</w:t>
+              <w:t>מייצג את ה</w:t>
             </w:r>
             <w:r>
               <w:rPr>
@@ -25495,7 +25447,7 @@
             <w:pPr>
               <w:bidi/>
               <w:rPr>
-                <w:rFonts w:cs="Arial" w:hint="cs"/>
+                <w:rFonts w:cs="Arial"/>
                 <w:sz w:val="24"/>
                 <w:szCs w:val="24"/>
                 <w:rtl/>
@@ -25554,7 +25506,7 @@
             <w:pPr>
               <w:bidi/>
               <w:rPr>
-                <w:rFonts w:cs="Arial" w:hint="cs"/>
+                <w:rFonts w:cs="Arial"/>
                 <w:sz w:val="24"/>
                 <w:szCs w:val="24"/>
                 <w:rtl/>
@@ -25633,7 +25585,7 @@
             <w:pPr>
               <w:bidi/>
               <w:rPr>
-                <w:rFonts w:cs="Arial" w:hint="cs"/>
+                <w:rFonts w:cs="Arial"/>
                 <w:sz w:val="24"/>
                 <w:szCs w:val="24"/>
                 <w:rtl/>
@@ -25744,38 +25696,20 @@
             <w:pPr>
               <w:bidi/>
               <w:rPr>
-                <w:rFonts w:cs="Arial" w:hint="cs"/>
-                <w:sz w:val="24"/>
-                <w:szCs w:val="24"/>
-                <w:rtl/>
-              </w:rPr>
-            </w:pPr>
-            <w:r>
-              <w:rPr>
-                <w:rFonts w:hint="cs"/>
-                <w:sz w:val="24"/>
-                <w:szCs w:val="24"/>
-                <w:rtl/>
-              </w:rPr>
-              <w:t xml:space="preserve">פעולה שמאתחלת אובייקט של סוקט </w:t>
-            </w:r>
-            <w:r>
-              <w:rPr>
-                <w:rFonts w:hint="cs"/>
-                <w:sz w:val="24"/>
-                <w:szCs w:val="24"/>
-                <w:rtl/>
-              </w:rPr>
-              <w:t>הקבלה</w:t>
-            </w:r>
-            <w:r>
-              <w:rPr>
-                <w:rFonts w:hint="cs"/>
-                <w:sz w:val="24"/>
-                <w:szCs w:val="24"/>
-                <w:rtl/>
-              </w:rPr>
-              <w:t xml:space="preserve"> הראשי</w:t>
+                <w:rFonts w:cs="Arial"/>
+                <w:sz w:val="24"/>
+                <w:szCs w:val="24"/>
+                <w:rtl/>
+              </w:rPr>
+            </w:pPr>
+            <w:r>
+              <w:rPr>
+                <w:rFonts w:hint="cs"/>
+                <w:sz w:val="24"/>
+                <w:szCs w:val="24"/>
+                <w:rtl/>
+              </w:rPr>
+              <w:t>פעולה שמאתחלת אובייקט של סוקט הקבלה הראשי</w:t>
             </w:r>
           </w:p>
         </w:tc>
@@ -25835,7 +25769,7 @@
             <w:pPr>
               <w:bidi/>
               <w:rPr>
-                <w:rFonts w:cs="Arial" w:hint="cs"/>
+                <w:rFonts w:cs="Arial"/>
                 <w:sz w:val="24"/>
                 <w:szCs w:val="24"/>
                 <w:rtl/>
@@ -25908,7 +25842,6 @@
             <w:pPr>
               <w:bidi/>
               <w:rPr>
-                <w:rFonts w:hint="cs"/>
                 <w:sz w:val="24"/>
                 <w:szCs w:val="24"/>
                 <w:rtl/>
@@ -25975,7 +25908,6 @@
             <w:pPr>
               <w:bidi/>
               <w:rPr>
-                <w:rFonts w:hint="cs"/>
                 <w:sz w:val="24"/>
                 <w:szCs w:val="24"/>
                 <w:rtl/>
@@ -26062,7 +25994,6 @@
             <w:pPr>
               <w:bidi/>
               <w:rPr>
-                <w:rFonts w:hint="cs"/>
                 <w:sz w:val="24"/>
                 <w:szCs w:val="24"/>
                 <w:rtl/>
@@ -26133,6 +26064,501 @@
         </w:tc>
       </w:tr>
     </w:tbl>
+    <w:p>
+      <w:pPr>
+        <w:bidi/>
+        <w:rPr>
+          <w:sz w:val="24"/>
+          <w:szCs w:val="24"/>
+          <w:rtl/>
+          <w:lang w:val="en-US"/>
+        </w:rPr>
+      </w:pPr>
+    </w:p>
+    <w:p>
+      <w:pPr>
+        <w:bidi/>
+        <w:rPr>
+          <w:sz w:val="24"/>
+          <w:szCs w:val="24"/>
+          <w:rtl/>
+          <w:lang w:val="en-US"/>
+        </w:rPr>
+      </w:pPr>
+    </w:p>
+    <w:p>
+      <w:pPr>
+        <w:bidi/>
+        <w:rPr>
+          <w:sz w:val="24"/>
+          <w:szCs w:val="24"/>
+          <w:rtl/>
+          <w:lang w:val="en-US"/>
+        </w:rPr>
+      </w:pPr>
+    </w:p>
+    <w:p>
+      <w:pPr>
+        <w:bidi/>
+        <w:rPr>
+          <w:sz w:val="24"/>
+          <w:szCs w:val="24"/>
+          <w:rtl/>
+          <w:lang w:val="en-US"/>
+        </w:rPr>
+      </w:pPr>
+    </w:p>
+    <w:p>
+      <w:pPr>
+        <w:bidi/>
+        <w:rPr>
+          <w:sz w:val="24"/>
+          <w:szCs w:val="24"/>
+          <w:rtl/>
+          <w:lang w:val="en-US"/>
+        </w:rPr>
+      </w:pPr>
+    </w:p>
+    <w:p>
+      <w:pPr>
+        <w:bidi/>
+        <w:rPr>
+          <w:sz w:val="24"/>
+          <w:szCs w:val="24"/>
+          <w:rtl/>
+          <w:lang w:val="en-US"/>
+        </w:rPr>
+      </w:pPr>
+    </w:p>
+    <w:p>
+      <w:pPr>
+        <w:bidi/>
+        <w:rPr>
+          <w:sz w:val="24"/>
+          <w:szCs w:val="24"/>
+          <w:rtl/>
+          <w:lang w:val="en-US"/>
+        </w:rPr>
+      </w:pPr>
+    </w:p>
+    <w:p>
+      <w:pPr>
+        <w:bidi/>
+        <w:rPr>
+          <w:sz w:val="24"/>
+          <w:szCs w:val="24"/>
+          <w:rtl/>
+          <w:lang w:val="en-US"/>
+        </w:rPr>
+      </w:pPr>
+    </w:p>
+    <w:p>
+      <w:pPr>
+        <w:bidi/>
+        <w:rPr>
+          <w:sz w:val="24"/>
+          <w:szCs w:val="24"/>
+          <w:rtl/>
+          <w:lang w:val="en-US"/>
+        </w:rPr>
+      </w:pPr>
+    </w:p>
+    <w:p>
+      <w:pPr>
+        <w:bidi/>
+        <w:rPr>
+          <w:sz w:val="24"/>
+          <w:szCs w:val="24"/>
+          <w:rtl/>
+          <w:lang w:val="en-US"/>
+        </w:rPr>
+      </w:pPr>
+    </w:p>
+    <w:p>
+      <w:pPr>
+        <w:bidi/>
+        <w:rPr>
+          <w:sz w:val="24"/>
+          <w:szCs w:val="24"/>
+          <w:rtl/>
+          <w:lang w:val="en-US"/>
+        </w:rPr>
+      </w:pPr>
+    </w:p>
+    <w:p>
+      <w:pPr>
+        <w:bidi/>
+        <w:rPr>
+          <w:sz w:val="24"/>
+          <w:szCs w:val="24"/>
+          <w:rtl/>
+          <w:lang w:val="en-US"/>
+        </w:rPr>
+      </w:pPr>
+    </w:p>
+    <w:p>
+      <w:pPr>
+        <w:bidi/>
+        <w:rPr>
+          <w:sz w:val="24"/>
+          <w:szCs w:val="24"/>
+          <w:rtl/>
+          <w:lang w:val="en-US"/>
+        </w:rPr>
+      </w:pPr>
+    </w:p>
+    <w:p>
+      <w:pPr>
+        <w:bidi/>
+        <w:rPr>
+          <w:sz w:val="24"/>
+          <w:szCs w:val="24"/>
+          <w:rtl/>
+          <w:lang w:val="en-US"/>
+        </w:rPr>
+      </w:pPr>
+    </w:p>
+    <w:p>
+      <w:pPr>
+        <w:bidi/>
+        <w:rPr>
+          <w:sz w:val="24"/>
+          <w:szCs w:val="24"/>
+          <w:rtl/>
+          <w:lang w:val="en-US"/>
+        </w:rPr>
+      </w:pPr>
+    </w:p>
+    <w:p>
+      <w:pPr>
+        <w:bidi/>
+        <w:rPr>
+          <w:sz w:val="24"/>
+          <w:szCs w:val="24"/>
+          <w:rtl/>
+          <w:lang w:val="en-US"/>
+        </w:rPr>
+      </w:pPr>
+    </w:p>
+    <w:p>
+      <w:pPr>
+        <w:bidi/>
+        <w:rPr>
+          <w:sz w:val="24"/>
+          <w:szCs w:val="24"/>
+          <w:rtl/>
+          <w:lang w:val="en-US"/>
+        </w:rPr>
+      </w:pPr>
+    </w:p>
+    <w:p>
+      <w:pPr>
+        <w:bidi/>
+        <w:rPr>
+          <w:sz w:val="24"/>
+          <w:szCs w:val="24"/>
+          <w:rtl/>
+          <w:lang w:val="en-US"/>
+        </w:rPr>
+      </w:pPr>
+    </w:p>
+    <w:p>
+      <w:pPr>
+        <w:bidi/>
+        <w:rPr>
+          <w:sz w:val="24"/>
+          <w:szCs w:val="24"/>
+          <w:rtl/>
+          <w:lang w:val="en-US"/>
+        </w:rPr>
+      </w:pPr>
+    </w:p>
+    <w:p>
+      <w:pPr>
+        <w:bidi/>
+        <w:rPr>
+          <w:sz w:val="24"/>
+          <w:szCs w:val="24"/>
+          <w:rtl/>
+          <w:lang w:val="en-US"/>
+        </w:rPr>
+      </w:pPr>
+    </w:p>
+    <w:p>
+      <w:pPr>
+        <w:bidi/>
+        <w:rPr>
+          <w:sz w:val="24"/>
+          <w:szCs w:val="24"/>
+          <w:rtl/>
+          <w:lang w:val="en-US"/>
+        </w:rPr>
+      </w:pPr>
+    </w:p>
+    <w:p>
+      <w:pPr>
+        <w:bidi/>
+        <w:rPr>
+          <w:sz w:val="24"/>
+          <w:szCs w:val="24"/>
+          <w:rtl/>
+          <w:lang w:val="en-US"/>
+        </w:rPr>
+      </w:pPr>
+    </w:p>
+    <w:p>
+      <w:pPr>
+        <w:bidi/>
+        <w:rPr>
+          <w:sz w:val="24"/>
+          <w:szCs w:val="24"/>
+          <w:rtl/>
+          <w:lang w:val="en-US"/>
+        </w:rPr>
+      </w:pPr>
+    </w:p>
+    <w:p>
+      <w:pPr>
+        <w:bidi/>
+        <w:rPr>
+          <w:sz w:val="24"/>
+          <w:szCs w:val="24"/>
+          <w:rtl/>
+          <w:lang w:val="en-US"/>
+        </w:rPr>
+      </w:pPr>
+    </w:p>
+    <w:p>
+      <w:pPr>
+        <w:bidi/>
+        <w:rPr>
+          <w:sz w:val="24"/>
+          <w:szCs w:val="24"/>
+          <w:rtl/>
+          <w:lang w:val="en-US"/>
+        </w:rPr>
+      </w:pPr>
+    </w:p>
+    <w:p>
+      <w:pPr>
+        <w:bidi/>
+        <w:rPr>
+          <w:sz w:val="24"/>
+          <w:szCs w:val="24"/>
+          <w:rtl/>
+          <w:lang w:val="en-US"/>
+        </w:rPr>
+      </w:pPr>
+    </w:p>
+    <w:p>
+      <w:pPr>
+        <w:bidi/>
+        <w:rPr>
+          <w:sz w:val="24"/>
+          <w:szCs w:val="24"/>
+          <w:rtl/>
+          <w:lang w:val="en-US"/>
+        </w:rPr>
+      </w:pPr>
+    </w:p>
+    <w:p>
+      <w:pPr>
+        <w:bidi/>
+        <w:rPr>
+          <w:sz w:val="24"/>
+          <w:szCs w:val="24"/>
+          <w:rtl/>
+          <w:lang w:val="en-US"/>
+        </w:rPr>
+      </w:pPr>
+    </w:p>
+    <w:p>
+      <w:pPr>
+        <w:bidi/>
+        <w:rPr>
+          <w:sz w:val="24"/>
+          <w:szCs w:val="24"/>
+          <w:rtl/>
+          <w:lang w:val="en-US"/>
+        </w:rPr>
+      </w:pPr>
+    </w:p>
+    <w:p>
+      <w:pPr>
+        <w:bidi/>
+        <w:rPr>
+          <w:sz w:val="24"/>
+          <w:szCs w:val="24"/>
+          <w:rtl/>
+          <w:lang w:val="en-US"/>
+        </w:rPr>
+      </w:pPr>
+    </w:p>
+    <w:p>
+      <w:pPr>
+        <w:bidi/>
+        <w:rPr>
+          <w:sz w:val="24"/>
+          <w:szCs w:val="24"/>
+          <w:rtl/>
+          <w:lang w:val="en-US"/>
+        </w:rPr>
+      </w:pPr>
+    </w:p>
+    <w:p>
+      <w:pPr>
+        <w:bidi/>
+        <w:rPr>
+          <w:sz w:val="24"/>
+          <w:szCs w:val="24"/>
+          <w:rtl/>
+          <w:lang w:val="en-US"/>
+        </w:rPr>
+      </w:pPr>
+    </w:p>
+    <w:p>
+      <w:pPr>
+        <w:bidi/>
+        <w:rPr>
+          <w:sz w:val="24"/>
+          <w:szCs w:val="24"/>
+          <w:rtl/>
+          <w:lang w:val="en-US"/>
+        </w:rPr>
+      </w:pPr>
+    </w:p>
+    <w:p>
+      <w:pPr>
+        <w:bidi/>
+        <w:rPr>
+          <w:sz w:val="24"/>
+          <w:szCs w:val="24"/>
+          <w:rtl/>
+          <w:lang w:val="en-US"/>
+        </w:rPr>
+      </w:pPr>
+    </w:p>
+    <w:p>
+      <w:pPr>
+        <w:bidi/>
+        <w:rPr>
+          <w:sz w:val="24"/>
+          <w:szCs w:val="24"/>
+          <w:rtl/>
+          <w:lang w:val="en-US"/>
+        </w:rPr>
+      </w:pPr>
+    </w:p>
+    <w:p>
+      <w:pPr>
+        <w:bidi/>
+        <w:rPr>
+          <w:sz w:val="24"/>
+          <w:szCs w:val="24"/>
+          <w:rtl/>
+          <w:lang w:val="en-US"/>
+        </w:rPr>
+      </w:pPr>
+    </w:p>
+    <w:p>
+      <w:pPr>
+        <w:bidi/>
+        <w:rPr>
+          <w:sz w:val="24"/>
+          <w:szCs w:val="24"/>
+          <w:rtl/>
+          <w:lang w:val="en-US"/>
+        </w:rPr>
+      </w:pPr>
+    </w:p>
+    <w:p>
+      <w:pPr>
+        <w:bidi/>
+        <w:rPr>
+          <w:sz w:val="24"/>
+          <w:szCs w:val="24"/>
+          <w:rtl/>
+          <w:lang w:val="en-US"/>
+        </w:rPr>
+      </w:pPr>
+    </w:p>
+    <w:p>
+      <w:pPr>
+        <w:bidi/>
+        <w:rPr>
+          <w:sz w:val="24"/>
+          <w:szCs w:val="24"/>
+          <w:rtl/>
+          <w:lang w:val="en-US"/>
+        </w:rPr>
+      </w:pPr>
+    </w:p>
+    <w:p>
+      <w:pPr>
+        <w:bidi/>
+        <w:rPr>
+          <w:sz w:val="24"/>
+          <w:szCs w:val="24"/>
+          <w:rtl/>
+          <w:lang w:val="en-US"/>
+        </w:rPr>
+      </w:pPr>
+    </w:p>
+    <w:p>
+      <w:pPr>
+        <w:bidi/>
+        <w:rPr>
+          <w:sz w:val="24"/>
+          <w:szCs w:val="24"/>
+          <w:rtl/>
+          <w:lang w:val="en-US"/>
+        </w:rPr>
+      </w:pPr>
+    </w:p>
+    <w:p>
+      <w:pPr>
+        <w:bidi/>
+        <w:rPr>
+          <w:sz w:val="24"/>
+          <w:szCs w:val="24"/>
+          <w:rtl/>
+          <w:lang w:val="en-US"/>
+        </w:rPr>
+      </w:pPr>
+    </w:p>
+    <w:p>
+      <w:pPr>
+        <w:bidi/>
+        <w:rPr>
+          <w:sz w:val="24"/>
+          <w:szCs w:val="24"/>
+          <w:rtl/>
+          <w:lang w:val="en-US"/>
+        </w:rPr>
+      </w:pPr>
+    </w:p>
+    <w:p>
+      <w:pPr>
+        <w:bidi/>
+        <w:rPr>
+          <w:sz w:val="24"/>
+          <w:szCs w:val="24"/>
+          <w:rtl/>
+          <w:lang w:val="en-US"/>
+        </w:rPr>
+      </w:pPr>
+    </w:p>
+    <w:p>
+      <w:pPr>
+        <w:bidi/>
+        <w:rPr>
+          <w:sz w:val="24"/>
+          <w:szCs w:val="24"/>
+          <w:rtl/>
+          <w:lang w:val="en-US"/>
+        </w:rPr>
+      </w:pPr>
+    </w:p>
     <w:p>
       <w:pPr>
         <w:bidi/>

</xml_diff>

<commit_message>
this one works!! but it is very slow becasue of the socket time out. try and figure out what is causing this and decrease the time it takes to transfer the files. also it only from phone to computer. need to change that as well
</commit_message>
<xml_diff>
--- a/תיק פרויקט.docx
+++ b/תיק פרויקט.docx
@@ -2281,303 +2281,6 @@
           <w:rFonts w:asciiTheme="minorBidi" w:hAnsiTheme="minorBidi"/>
           <w:sz w:val="28"/>
           <w:szCs w:val="28"/>
-          <w:rtl/>
-        </w:rPr>
-      </w:pPr>
-    </w:p>
-    <w:p>
-      <w:pPr>
-        <w:bidi/>
-        <w:rPr>
-          <w:rFonts w:asciiTheme="minorBidi" w:hAnsiTheme="minorBidi"/>
-          <w:sz w:val="28"/>
-          <w:szCs w:val="28"/>
-          <w:rtl/>
-        </w:rPr>
-      </w:pPr>
-    </w:p>
-    <w:p>
-      <w:pPr>
-        <w:bidi/>
-        <w:rPr>
-          <w:rFonts w:asciiTheme="minorBidi" w:hAnsiTheme="minorBidi"/>
-          <w:sz w:val="28"/>
-          <w:szCs w:val="28"/>
-          <w:rtl/>
-        </w:rPr>
-      </w:pPr>
-    </w:p>
-    <w:p>
-      <w:pPr>
-        <w:bidi/>
-        <w:rPr>
-          <w:rFonts w:asciiTheme="minorBidi" w:hAnsiTheme="minorBidi"/>
-          <w:sz w:val="28"/>
-          <w:szCs w:val="28"/>
-          <w:rtl/>
-        </w:rPr>
-      </w:pPr>
-    </w:p>
-    <w:p>
-      <w:pPr>
-        <w:bidi/>
-        <w:rPr>
-          <w:rFonts w:asciiTheme="minorBidi" w:hAnsiTheme="minorBidi"/>
-          <w:sz w:val="28"/>
-          <w:szCs w:val="28"/>
-          <w:rtl/>
-        </w:rPr>
-      </w:pPr>
-    </w:p>
-    <w:p>
-      <w:pPr>
-        <w:bidi/>
-        <w:rPr>
-          <w:rFonts w:asciiTheme="minorBidi" w:hAnsiTheme="minorBidi"/>
-          <w:sz w:val="28"/>
-          <w:szCs w:val="28"/>
-          <w:rtl/>
-        </w:rPr>
-      </w:pPr>
-    </w:p>
-    <w:p>
-      <w:pPr>
-        <w:bidi/>
-        <w:rPr>
-          <w:rFonts w:asciiTheme="minorBidi" w:hAnsiTheme="minorBidi"/>
-          <w:sz w:val="28"/>
-          <w:szCs w:val="28"/>
-          <w:rtl/>
-        </w:rPr>
-      </w:pPr>
-    </w:p>
-    <w:p>
-      <w:pPr>
-        <w:bidi/>
-        <w:rPr>
-          <w:rFonts w:asciiTheme="minorBidi" w:hAnsiTheme="minorBidi"/>
-          <w:sz w:val="28"/>
-          <w:szCs w:val="28"/>
-          <w:rtl/>
-        </w:rPr>
-      </w:pPr>
-    </w:p>
-    <w:p>
-      <w:pPr>
-        <w:bidi/>
-        <w:rPr>
-          <w:rFonts w:asciiTheme="minorBidi" w:hAnsiTheme="minorBidi"/>
-          <w:sz w:val="28"/>
-          <w:szCs w:val="28"/>
-          <w:rtl/>
-        </w:rPr>
-      </w:pPr>
-    </w:p>
-    <w:p>
-      <w:pPr>
-        <w:bidi/>
-        <w:rPr>
-          <w:rFonts w:asciiTheme="minorBidi" w:hAnsiTheme="minorBidi"/>
-          <w:sz w:val="28"/>
-          <w:szCs w:val="28"/>
-          <w:rtl/>
-        </w:rPr>
-      </w:pPr>
-    </w:p>
-    <w:p>
-      <w:pPr>
-        <w:bidi/>
-        <w:rPr>
-          <w:rFonts w:asciiTheme="minorBidi" w:hAnsiTheme="minorBidi"/>
-          <w:sz w:val="28"/>
-          <w:szCs w:val="28"/>
-          <w:rtl/>
-        </w:rPr>
-      </w:pPr>
-    </w:p>
-    <w:p>
-      <w:pPr>
-        <w:bidi/>
-        <w:rPr>
-          <w:rFonts w:asciiTheme="minorBidi" w:hAnsiTheme="minorBidi"/>
-          <w:sz w:val="28"/>
-          <w:szCs w:val="28"/>
-          <w:rtl/>
-        </w:rPr>
-      </w:pPr>
-    </w:p>
-    <w:p>
-      <w:pPr>
-        <w:bidi/>
-        <w:rPr>
-          <w:sz w:val="28"/>
-          <w:szCs w:val="28"/>
-          <w:u w:val="single"/>
-          <w:rtl/>
-        </w:rPr>
-      </w:pPr>
-    </w:p>
-    <w:p>
-      <w:pPr>
-        <w:bidi/>
-        <w:rPr>
-          <w:sz w:val="28"/>
-          <w:szCs w:val="28"/>
-          <w:u w:val="single"/>
-          <w:rtl/>
-        </w:rPr>
-      </w:pPr>
-    </w:p>
-    <w:p>
-      <w:pPr>
-        <w:bidi/>
-        <w:rPr>
-          <w:sz w:val="28"/>
-          <w:szCs w:val="28"/>
-          <w:u w:val="single"/>
-          <w:rtl/>
-        </w:rPr>
-      </w:pPr>
-    </w:p>
-    <w:p>
-      <w:pPr>
-        <w:bidi/>
-        <w:rPr>
-          <w:sz w:val="28"/>
-          <w:szCs w:val="28"/>
-          <w:u w:val="single"/>
-          <w:rtl/>
-        </w:rPr>
-      </w:pPr>
-    </w:p>
-    <w:p>
-      <w:pPr>
-        <w:bidi/>
-        <w:rPr>
-          <w:sz w:val="28"/>
-          <w:szCs w:val="28"/>
-          <w:u w:val="single"/>
-          <w:rtl/>
-        </w:rPr>
-      </w:pPr>
-    </w:p>
-    <w:p>
-      <w:pPr>
-        <w:bidi/>
-        <w:rPr>
-          <w:sz w:val="28"/>
-          <w:szCs w:val="28"/>
-          <w:u w:val="single"/>
-          <w:rtl/>
-        </w:rPr>
-      </w:pPr>
-    </w:p>
-    <w:p>
-      <w:pPr>
-        <w:bidi/>
-        <w:rPr>
-          <w:sz w:val="28"/>
-          <w:szCs w:val="28"/>
-          <w:u w:val="single"/>
-          <w:rtl/>
-        </w:rPr>
-      </w:pPr>
-    </w:p>
-    <w:p>
-      <w:pPr>
-        <w:bidi/>
-        <w:rPr>
-          <w:sz w:val="28"/>
-          <w:szCs w:val="28"/>
-          <w:u w:val="single"/>
-          <w:rtl/>
-        </w:rPr>
-      </w:pPr>
-    </w:p>
-    <w:p>
-      <w:pPr>
-        <w:bidi/>
-        <w:rPr>
-          <w:sz w:val="28"/>
-          <w:szCs w:val="28"/>
-          <w:u w:val="single"/>
-          <w:rtl/>
-        </w:rPr>
-      </w:pPr>
-    </w:p>
-    <w:p>
-      <w:pPr>
-        <w:bidi/>
-        <w:rPr>
-          <w:sz w:val="28"/>
-          <w:szCs w:val="28"/>
-          <w:u w:val="single"/>
-          <w:rtl/>
-        </w:rPr>
-      </w:pPr>
-    </w:p>
-    <w:p>
-      <w:pPr>
-        <w:bidi/>
-        <w:rPr>
-          <w:sz w:val="28"/>
-          <w:szCs w:val="28"/>
-          <w:u w:val="single"/>
-          <w:rtl/>
-        </w:rPr>
-      </w:pPr>
-    </w:p>
-    <w:p>
-      <w:pPr>
-        <w:bidi/>
-        <w:rPr>
-          <w:sz w:val="28"/>
-          <w:szCs w:val="28"/>
-          <w:u w:val="single"/>
-          <w:rtl/>
-        </w:rPr>
-      </w:pPr>
-    </w:p>
-    <w:p>
-      <w:pPr>
-        <w:bidi/>
-        <w:rPr>
-          <w:sz w:val="28"/>
-          <w:szCs w:val="28"/>
-          <w:u w:val="single"/>
-          <w:rtl/>
-        </w:rPr>
-      </w:pPr>
-    </w:p>
-    <w:p>
-      <w:pPr>
-        <w:bidi/>
-        <w:rPr>
-          <w:sz w:val="28"/>
-          <w:szCs w:val="28"/>
-          <w:u w:val="single"/>
-          <w:rtl/>
-        </w:rPr>
-      </w:pPr>
-    </w:p>
-    <w:p>
-      <w:pPr>
-        <w:bidi/>
-        <w:rPr>
-          <w:sz w:val="28"/>
-          <w:szCs w:val="28"/>
-          <w:u w:val="single"/>
-          <w:rtl/>
-        </w:rPr>
-      </w:pPr>
-    </w:p>
-    <w:p>
-      <w:pPr>
-        <w:bidi/>
-        <w:rPr>
-          <w:sz w:val="28"/>
-          <w:szCs w:val="28"/>
-          <w:u w:val="single"/>
           <w:rtl/>
         </w:rPr>
       </w:pPr>

</xml_diff>